<commit_message>
Add answer for questions 2, 4, 6
</commit_message>
<xml_diff>
--- a/Lab1/Lab1.1.docx
+++ b/Lab1/Lab1.1.docx
@@ -4,6 +4,11 @@
   <w:body>
     <w:p>
       <w:pPr>
+        <w:pStyle w:val="ListParagraph"/>
+        <w:numPr>
+          <w:ilvl w:val="0"/>
+          <w:numId w:val="14"/>
+        </w:numPr>
         <w:autoSpaceDE w:val="0"/>
         <w:autoSpaceDN w:val="0"/>
         <w:adjustRightInd w:val="0"/>
@@ -11,35 +16,21 @@
         <w:ind w:right="-5459"/>
         <w:rPr>
           <w:rFonts w:ascii="Times-Roman" w:hAnsi="Times-Roman" w:cs="Times-Roman"/>
-          <w:kern w:val="0"/>
-          <w:lang w:val="en-US"/>
-        </w:rPr>
-      </w:pPr>
-      <w:r>
-        <w:rPr>
-          <w:rFonts w:ascii="Times-Roman" w:hAnsi="Times-Roman" w:cs="Times-Roman"/>
-          <w:kern w:val="0"/>
-          <w:lang w:val="en-US"/>
-        </w:rPr>
-        <w:t xml:space="preserve">1. Criteria should be used in choosing an </w:t>
-      </w:r>
-      <w:proofErr w:type="gramStart"/>
-      <w:r>
-        <w:rPr>
-          <w:rFonts w:ascii="Times-Roman" w:hAnsi="Times-Roman" w:cs="Times-Roman"/>
-          <w:kern w:val="0"/>
-          <w:lang w:val="en-US"/>
-        </w:rPr>
-        <w:t>appropriate requirements</w:t>
-      </w:r>
-      <w:proofErr w:type="gramEnd"/>
-      <w:r>
-        <w:rPr>
-          <w:rFonts w:ascii="Times-Roman" w:hAnsi="Times-Roman" w:cs="Times-Roman"/>
-          <w:kern w:val="0"/>
-          <w:lang w:val="en-US"/>
-        </w:rPr>
-        <w:t xml:space="preserve"> engineering tool.</w:t>
+          <w:b/>
+          <w:bCs/>
+          <w:kern w:val="0"/>
+          <w:lang w:val="en-US"/>
+        </w:rPr>
+      </w:pPr>
+      <w:r>
+        <w:rPr>
+          <w:rFonts w:ascii="Times-Roman" w:hAnsi="Times-Roman" w:cs="Times-Roman"/>
+          <w:b/>
+          <w:bCs/>
+          <w:kern w:val="0"/>
+          <w:lang w:val="en-US"/>
+        </w:rPr>
+        <w:t>Criteria should be used in choosing an appropriate requirements engineering tool.</w:t>
       </w:r>
     </w:p>
     <w:p>
@@ -228,18 +219,8 @@
           <w:kern w:val="0"/>
           <w:lang w:val="en-US"/>
         </w:rPr>
-        <w:t xml:space="preserve">Change management </w:t>
-      </w:r>
-      <w:proofErr w:type="gramStart"/>
-      <w:r>
-        <w:rPr>
-          <w:rFonts w:ascii="Times-Roman" w:hAnsi="Times-Roman" w:cs="Times-Roman"/>
-          <w:kern w:val="0"/>
-          <w:lang w:val="en-US"/>
-        </w:rPr>
-        <w:t>support</w:t>
-      </w:r>
-      <w:proofErr w:type="gramEnd"/>
+        <w:t>Change management support</w:t>
+      </w:r>
     </w:p>
     <w:p>
       <w:pPr>
@@ -352,6 +333,289 @@
     </w:p>
     <w:p>
       <w:pPr>
+        <w:pStyle w:val="ListParagraph"/>
+        <w:widowControl w:val="0"/>
+        <w:numPr>
+          <w:ilvl w:val="0"/>
+          <w:numId w:val="14"/>
+        </w:numPr>
+        <w:autoSpaceDE w:val="0"/>
+        <w:autoSpaceDN w:val="0"/>
+        <w:adjustRightInd w:val="0"/>
+        <w:spacing w:after="240" w:line="360" w:lineRule="auto"/>
+        <w:ind w:right="-5079"/>
+        <w:rPr>
+          <w:rFonts w:ascii="Times-Roman" w:hAnsi="Times-Roman" w:cs="Times-Roman"/>
+          <w:b/>
+          <w:bCs/>
+          <w:kern w:val="0"/>
+        </w:rPr>
+      </w:pPr>
+      <w:r>
+        <w:rPr>
+          <w:rFonts w:ascii="Times-Roman" w:hAnsi="Times-Roman" w:cs="Times-Roman"/>
+          <w:b/>
+          <w:bCs/>
+          <w:kern w:val="0"/>
+        </w:rPr>
+        <w:t>Are there any drawbacks to using certain tools in requirements engineering activities?</w:t>
+      </w:r>
+    </w:p>
+    <w:p>
+      <w:pPr>
+        <w:spacing w:line="360" w:lineRule="auto"/>
+        <w:ind w:firstLine="360"/>
+        <w:jc w:val="both"/>
+        <w:rPr>
+          <w:rFonts w:ascii="Times-Roman" w:hAnsi="Times-Roman" w:cs="Times-Roman"/>
+          <w:kern w:val="0"/>
+          <w:lang w:val="en-US"/>
+        </w:rPr>
+      </w:pPr>
+      <w:r>
+        <w:rPr>
+          <w:rFonts w:ascii="Times-Roman" w:hAnsi="Times-Roman" w:cs="Times-Roman"/>
+          <w:kern w:val="0"/>
+          <w:lang w:val="en-US"/>
+        </w:rPr>
+        <w:t>Several studies of commercial tools have been conducted using the ISO/IEC TR 24766 framework (e.g., Carrillo de Gea et al. 2011, 2015; Daud et al. 2014). These studies have generally found that the tool  market is rapidly changing and that tools are becoming increasingly complex and difficult to use. The complexity of the expensive commercial tools then creates opportunities for inexpensive tools to emerge, but don’t offer sophisticated features. Furthermore, these studies have indicated that validation functionalities such as consistency, correctness, and completeness are still lacking in most of the tools.</w:t>
+      </w:r>
+    </w:p>
+    <w:p>
+      <w:pPr>
+        <w:spacing w:line="360" w:lineRule="auto"/>
+        <w:ind w:firstLine="360"/>
+        <w:rPr>
+          <w:rFonts w:ascii="Times-Roman" w:hAnsi="Times-Roman" w:cs="Times-Roman"/>
+          <w:kern w:val="0"/>
+          <w:lang w:val="en-US"/>
+        </w:rPr>
+      </w:pPr>
+      <w:r>
+        <w:rPr>
+          <w:rFonts w:ascii="Times-Roman" w:hAnsi="Times-Roman" w:cs="Times-Roman"/>
+          <w:kern w:val="0"/>
+          <w:lang w:val="en-US"/>
+        </w:rPr>
+        <w:t>There are several potential drawbacks to using certain tools in requirements engineering activities. It's important to be aware of these drawbacks when selecting and using requirements engineering tools.</w:t>
+      </w:r>
+    </w:p>
+    <w:p>
+      <w:pPr>
+        <w:pStyle w:val="ListParagraph"/>
+        <w:numPr>
+          <w:ilvl w:val="0"/>
+          <w:numId w:val="15"/>
+        </w:numPr>
+        <w:spacing w:line="360" w:lineRule="auto"/>
+        <w:rPr>
+          <w:rFonts w:ascii="Times-Roman" w:hAnsi="Times-Roman" w:cs="Times-Roman"/>
+          <w:kern w:val="0"/>
+          <w:lang w:val="en-US"/>
+        </w:rPr>
+      </w:pPr>
+      <w:r>
+        <w:rPr>
+          <w:rFonts w:ascii="Times-Roman" w:hAnsi="Times-Roman" w:cs="Times-Roman"/>
+          <w:b/>
+          <w:bCs/>
+          <w:kern w:val="0"/>
+          <w:lang w:val="en-US"/>
+        </w:rPr>
+        <w:t>Limitations in Features and Functionality:</w:t>
+      </w:r>
+      <w:r>
+        <w:rPr>
+          <w:rFonts w:ascii="Times-Roman" w:hAnsi="Times-Roman" w:cs="Times-Roman"/>
+          <w:kern w:val="0"/>
+          <w:lang w:val="en-US"/>
+        </w:rPr>
+        <w:t xml:space="preserve"> Some tools may not support all the necessary features or functionalities for your requirements engineering process. For example, they may not provide adequate support for certain types of requirements, certain levels of detail, certain formats and standards, certain languages and cultures, or certain stakeholder roles and perspectives.</w:t>
+      </w:r>
+    </w:p>
+    <w:p>
+      <w:pPr>
+        <w:pStyle w:val="ListParagraph"/>
+        <w:numPr>
+          <w:ilvl w:val="0"/>
+          <w:numId w:val="15"/>
+        </w:numPr>
+        <w:spacing w:line="360" w:lineRule="auto"/>
+        <w:rPr>
+          <w:rFonts w:ascii="Times-Roman" w:hAnsi="Times-Roman" w:cs="Times-Roman"/>
+          <w:kern w:val="0"/>
+          <w:lang w:val="en-US"/>
+        </w:rPr>
+      </w:pPr>
+      <w:r>
+        <w:rPr>
+          <w:rFonts w:ascii="Times-Roman" w:hAnsi="Times-Roman" w:cs="Times-Roman"/>
+          <w:b/>
+          <w:bCs/>
+          <w:kern w:val="0"/>
+          <w:lang w:val="en-US"/>
+        </w:rPr>
+        <w:lastRenderedPageBreak/>
+        <w:t>Problems in Usability and User Experience:</w:t>
+      </w:r>
+      <w:r>
+        <w:rPr>
+          <w:rFonts w:ascii="Times-Roman" w:hAnsi="Times-Roman" w:cs="Times-Roman"/>
+          <w:kern w:val="0"/>
+          <w:lang w:val="en-US"/>
+        </w:rPr>
+        <w:t xml:space="preserve"> Some tools may not be user-friendly or intuitive. This can lead to confusion, frustration, errors, inefficiencies, or resistance among the users. This can also require more time, effort, or resources for training, learning, or support.</w:t>
+      </w:r>
+    </w:p>
+    <w:p>
+      <w:pPr>
+        <w:pStyle w:val="ListParagraph"/>
+        <w:numPr>
+          <w:ilvl w:val="0"/>
+          <w:numId w:val="15"/>
+        </w:numPr>
+        <w:spacing w:line="360" w:lineRule="auto"/>
+        <w:rPr>
+          <w:rFonts w:ascii="Times-Roman" w:hAnsi="Times-Roman" w:cs="Times-Roman"/>
+          <w:kern w:val="0"/>
+          <w:lang w:val="en-US"/>
+        </w:rPr>
+      </w:pPr>
+      <w:r>
+        <w:rPr>
+          <w:rFonts w:ascii="Times-Roman" w:hAnsi="Times-Roman" w:cs="Times-Roman"/>
+          <w:b/>
+          <w:bCs/>
+          <w:kern w:val="0"/>
+          <w:lang w:val="en-US"/>
+        </w:rPr>
+        <w:t>Challenges in Cost and Value:</w:t>
+      </w:r>
+      <w:r>
+        <w:rPr>
+          <w:rFonts w:ascii="Times-Roman" w:hAnsi="Times-Roman" w:cs="Times-Roman"/>
+          <w:kern w:val="0"/>
+          <w:lang w:val="en-US"/>
+        </w:rPr>
+        <w:t xml:space="preserve"> Some tools may be expensive to purchase, license, maintain, support, train, integrate, or migrate. They may also not provide sufficient value or return on investment for your project. This can be due to their limitations, problems, risks, or inefficiencies.</w:t>
+      </w:r>
+    </w:p>
+    <w:p>
+      <w:pPr>
+        <w:pStyle w:val="ListParagraph"/>
+        <w:numPr>
+          <w:ilvl w:val="0"/>
+          <w:numId w:val="15"/>
+        </w:numPr>
+        <w:spacing w:line="360" w:lineRule="auto"/>
+        <w:rPr>
+          <w:rFonts w:ascii="Times-Roman" w:hAnsi="Times-Roman" w:cs="Times-Roman"/>
+          <w:kern w:val="0"/>
+          <w:lang w:val="en-US"/>
+        </w:rPr>
+      </w:pPr>
+      <w:r>
+        <w:rPr>
+          <w:rFonts w:ascii="Times-Roman" w:hAnsi="Times-Roman" w:cs="Times-Roman"/>
+          <w:b/>
+          <w:bCs/>
+          <w:kern w:val="0"/>
+          <w:lang w:val="en-US"/>
+        </w:rPr>
+        <w:t>Issues in Adaptability and Scalability:</w:t>
+      </w:r>
+      <w:r>
+        <w:rPr>
+          <w:rFonts w:ascii="Times-Roman" w:hAnsi="Times-Roman" w:cs="Times-Roman"/>
+          <w:kern w:val="0"/>
+          <w:lang w:val="en-US"/>
+        </w:rPr>
+        <w:t xml:space="preserve"> Some tools may not be flexible or scalable enough to cope with the changing and growing requirements of your project. This can limit their usefulness or longevity, and can cause disruptions, delays, or conflicts in your requirements engineering process.</w:t>
+      </w:r>
+    </w:p>
+    <w:p>
+      <w:pPr>
+        <w:pStyle w:val="ListParagraph"/>
+        <w:numPr>
+          <w:ilvl w:val="0"/>
+          <w:numId w:val="15"/>
+        </w:numPr>
+        <w:spacing w:line="360" w:lineRule="auto"/>
+        <w:rPr>
+          <w:rFonts w:ascii="Times-Roman" w:hAnsi="Times-Roman" w:cs="Times-Roman"/>
+          <w:kern w:val="0"/>
+          <w:lang w:val="en-US"/>
+        </w:rPr>
+      </w:pPr>
+      <w:r>
+        <w:rPr>
+          <w:rFonts w:ascii="Times-Roman" w:hAnsi="Times-Roman" w:cs="Times-Roman"/>
+          <w:b/>
+          <w:bCs/>
+          <w:kern w:val="0"/>
+          <w:lang w:val="en-US"/>
+        </w:rPr>
+        <w:t>Risks in Reviews and Ratings:</w:t>
+      </w:r>
+      <w:r>
+        <w:rPr>
+          <w:rFonts w:ascii="Times-Roman" w:hAnsi="Times-Roman" w:cs="Times-Roman"/>
+          <w:kern w:val="0"/>
+          <w:lang w:val="en-US"/>
+        </w:rPr>
+        <w:t xml:space="preserve"> Some tools may have negative or mixed reviews and ratings from their users. This can be due to their drawbacks, flaws, bugs, shortcomings, or failures. This can also be due to their design, implementation, deployment, or usage issues.</w:t>
+      </w:r>
+    </w:p>
+    <w:p>
+      <w:pPr>
+        <w:pStyle w:val="ListParagraph"/>
+        <w:numPr>
+          <w:ilvl w:val="0"/>
+          <w:numId w:val="15"/>
+        </w:numPr>
+        <w:spacing w:line="360" w:lineRule="auto"/>
+        <w:rPr>
+          <w:rFonts w:ascii="Times-Roman" w:hAnsi="Times-Roman" w:cs="Times-Roman"/>
+          <w:kern w:val="0"/>
+          <w:lang w:val="en-US"/>
+        </w:rPr>
+      </w:pPr>
+      <w:r>
+        <w:rPr>
+          <w:rFonts w:ascii="Times-Roman" w:hAnsi="Times-Roman" w:cs="Times-Roman"/>
+          <w:b/>
+          <w:bCs/>
+          <w:kern w:val="0"/>
+          <w:lang w:val="en-US"/>
+        </w:rPr>
+        <w:t>Difficulties in Demo and Trial:</w:t>
+      </w:r>
+      <w:r>
+        <w:rPr>
+          <w:rFonts w:ascii="Times-Roman" w:hAnsi="Times-Roman" w:cs="Times-Roman"/>
+          <w:kern w:val="0"/>
+          <w:lang w:val="en-US"/>
+        </w:rPr>
+        <w:t xml:space="preserve"> Some tools may not offer a demo or trial, or their demo or trial may not be representative or realistic. This can make it hard for you to evaluate or compare the tools before making a decision.</w:t>
+      </w:r>
+    </w:p>
+    <w:p>
+      <w:pPr>
+        <w:spacing w:line="360" w:lineRule="auto"/>
+        <w:rPr>
+          <w:rFonts w:ascii="Times-Roman" w:hAnsi="Times-Roman" w:cs="Times-Roman"/>
+          <w:kern w:val="0"/>
+          <w:lang w:val="en-US"/>
+        </w:rPr>
+      </w:pPr>
+    </w:p>
+    <w:p>
+      <w:pPr>
+        <w:pStyle w:val="ListParagraph"/>
+        <w:numPr>
+          <w:ilvl w:val="0"/>
+          <w:numId w:val="14"/>
+        </w:numPr>
         <w:tabs>
           <w:tab w:val="left" w:pos="720"/>
         </w:tabs>
@@ -362,17 +626,21 @@
         <w:ind w:right="-5459"/>
         <w:rPr>
           <w:rFonts w:ascii="Times-Roman" w:hAnsi="Times-Roman" w:cs="Times-Roman"/>
-          <w:kern w:val="0"/>
-          <w:lang w:val="en-US"/>
-        </w:rPr>
-      </w:pPr>
-      <w:r>
-        <w:rPr>
-          <w:rFonts w:ascii="Times-Roman" w:hAnsi="Times-Roman" w:cs="Times-Roman"/>
-          <w:kern w:val="0"/>
-          <w:lang w:val="en-US"/>
-        </w:rPr>
-        <w:t>3. When selecting an open-source tool, what characteristics should you look for?</w:t>
+          <w:b/>
+          <w:bCs/>
+          <w:kern w:val="0"/>
+          <w:lang w:val="en-US"/>
+        </w:rPr>
+      </w:pPr>
+      <w:r>
+        <w:rPr>
+          <w:rFonts w:ascii="Times-Roman" w:hAnsi="Times-Roman" w:cs="Times-Roman"/>
+          <w:b/>
+          <w:bCs/>
+          <w:kern w:val="0"/>
+          <w:lang w:val="en-US"/>
+        </w:rPr>
+        <w:t>When selecting an open-source tool, what characteristics should you look for?</w:t>
       </w:r>
     </w:p>
     <w:p>
@@ -452,25 +720,7 @@
           <w:kern w:val="0"/>
           <w:lang w:val="en-US"/>
         </w:rPr>
-        <w:t xml:space="preserve"> Open-source tools are often supported by communities of developers. A strong, active community can be a good sign of a healthy project. Look for frequent updates, </w:t>
-      </w:r>
-      <w:proofErr w:type="gramStart"/>
-      <w:r>
-        <w:rPr>
-          <w:rFonts w:ascii="Times-Roman" w:hAnsi="Times-Roman" w:cs="Times-Roman"/>
-          <w:kern w:val="0"/>
-          <w:lang w:val="en-US"/>
-        </w:rPr>
-        <w:t>a large number of</w:t>
-      </w:r>
-      <w:proofErr w:type="gramEnd"/>
-      <w:r>
-        <w:rPr>
-          <w:rFonts w:ascii="Times-Roman" w:hAnsi="Times-Roman" w:cs="Times-Roman"/>
-          <w:kern w:val="0"/>
-          <w:lang w:val="en-US"/>
-        </w:rPr>
-        <w:t xml:space="preserve"> contributors, and active discussions. These signs indicate that the tool is being actively maintained and that help will likely be available if you encounter problems.</w:t>
+        <w:t xml:space="preserve"> Open-source tools are often supported by communities of developers. A strong, active community can be a good sign of a healthy project. Look for frequent updates, a large number of contributors, and active discussions. These signs indicate that the tool is being actively maintained and that help will likely be available if you encounter problems.</w:t>
       </w:r>
     </w:p>
     <w:p>
@@ -502,6 +752,7 @@
           <w:kern w:val="0"/>
           <w:lang w:val="en-US"/>
         </w:rPr>
+        <w:lastRenderedPageBreak/>
         <w:t>Documentation:</w:t>
       </w:r>
       <w:r>
@@ -542,7 +793,6 @@
           <w:kern w:val="0"/>
           <w:lang w:val="en-US"/>
         </w:rPr>
-        <w:lastRenderedPageBreak/>
         <w:t>Stability and Maintenance:</w:t>
       </w:r>
       <w:r>
@@ -629,6 +879,187 @@
     </w:p>
     <w:p>
       <w:pPr>
+        <w:pStyle w:val="ListParagraph"/>
+        <w:numPr>
+          <w:ilvl w:val="0"/>
+          <w:numId w:val="14"/>
+        </w:numPr>
+        <w:spacing w:line="360" w:lineRule="auto"/>
+        <w:rPr>
+          <w:rFonts w:ascii="Times New Roman" w:hAnsi="Times New Roman" w:cs="Times New Roman"/>
+          <w:b/>
+          <w:bCs/>
+          <w:lang w:val="en-US"/>
+        </w:rPr>
+      </w:pPr>
+      <w:r>
+        <w:rPr>
+          <w:rFonts w:ascii="Times New Roman" w:hAnsi="Times New Roman" w:cs="Times New Roman"/>
+          <w:b/>
+          <w:bCs/>
+          <w:kern w:val="0"/>
+        </w:rPr>
+        <w:t>How can tools enable distributed, global requirements engineering activities? What are the drawbacks in this regard?</w:t>
+      </w:r>
+    </w:p>
+    <w:p>
+      <w:pPr>
+        <w:widowControl w:val="0"/>
+        <w:autoSpaceDE w:val="0"/>
+        <w:autoSpaceDN w:val="0"/>
+        <w:adjustRightInd w:val="0"/>
+        <w:spacing w:after="240" w:line="360" w:lineRule="auto"/>
+        <w:ind w:firstLine="720"/>
+        <w:rPr>
+          <w:rFonts w:ascii="Times-Roman" w:hAnsi="Times-Roman" w:cs="Times-Roman"/>
+          <w:kern w:val="0"/>
+        </w:rPr>
+      </w:pPr>
+      <w:r>
+        <w:rPr>
+          <w:rFonts w:ascii="Times-Roman" w:hAnsi="Times-Roman" w:cs="Times-Roman"/>
+          <w:kern w:val="0"/>
+        </w:rPr>
+        <w:t>Tools can enable distributed, global requirements engineering activities in several ways:</w:t>
+      </w:r>
+    </w:p>
+    <w:p>
+      <w:pPr>
+        <w:widowControl w:val="0"/>
+        <w:numPr>
+          <w:ilvl w:val="0"/>
+          <w:numId w:val="19"/>
+        </w:numPr>
+        <w:tabs>
+          <w:tab w:val="left" w:pos="220"/>
+          <w:tab w:val="left" w:pos="720"/>
+        </w:tabs>
+        <w:autoSpaceDE w:val="0"/>
+        <w:autoSpaceDN w:val="0"/>
+        <w:adjustRightInd w:val="0"/>
+        <w:spacing w:line="360" w:lineRule="auto"/>
+        <w:rPr>
+          <w:rFonts w:ascii="Times-Roman" w:hAnsi="Times-Roman" w:cs="Times-Roman"/>
+          <w:kern w:val="0"/>
+        </w:rPr>
+      </w:pPr>
+      <w:r>
+        <w:rPr>
+          <w:rFonts w:ascii="Times-Bold" w:hAnsi="Times-Bold" w:cs="Times-Bold"/>
+          <w:b/>
+          <w:bCs/>
+          <w:kern w:val="0"/>
+        </w:rPr>
+        <w:t>Collaboration:</w:t>
+      </w:r>
+      <w:r>
+        <w:rPr>
+          <w:rFonts w:ascii="Times-Roman" w:hAnsi="Times-Roman" w:cs="Times-Roman"/>
+          <w:kern w:val="0"/>
+        </w:rPr>
+        <w:t xml:space="preserve"> Tools can provide a shared workspace where team members can collaborate in real time or asynchronously, regardless of their geographical locations. This can facilitate communication, coordination, and cooperation among the team members. It can also support the elicitation, modeling, analysis, traceability, verification, and documentation of requirements.</w:t>
+      </w:r>
+    </w:p>
+    <w:p>
+      <w:pPr>
+        <w:widowControl w:val="0"/>
+        <w:numPr>
+          <w:ilvl w:val="0"/>
+          <w:numId w:val="19"/>
+        </w:numPr>
+        <w:tabs>
+          <w:tab w:val="left" w:pos="220"/>
+          <w:tab w:val="left" w:pos="720"/>
+        </w:tabs>
+        <w:autoSpaceDE w:val="0"/>
+        <w:autoSpaceDN w:val="0"/>
+        <w:adjustRightInd w:val="0"/>
+        <w:spacing w:line="360" w:lineRule="auto"/>
+        <w:rPr>
+          <w:rFonts w:ascii="Times-Roman" w:hAnsi="Times-Roman" w:cs="Times-Roman"/>
+          <w:kern w:val="0"/>
+        </w:rPr>
+      </w:pPr>
+      <w:r>
+        <w:rPr>
+          <w:rFonts w:ascii="Times-Bold" w:hAnsi="Times-Bold" w:cs="Times-Bold"/>
+          <w:b/>
+          <w:bCs/>
+          <w:kern w:val="0"/>
+        </w:rPr>
+        <w:t>Standardization:</w:t>
+      </w:r>
+      <w:r>
+        <w:rPr>
+          <w:rFonts w:ascii="Times-Roman" w:hAnsi="Times-Roman" w:cs="Times-Roman"/>
+          <w:kern w:val="0"/>
+        </w:rPr>
+        <w:t xml:space="preserve"> Tools can help standardize the vocabulary, formats, and procedures used in the requirements engineering process. This can reduce misunderstandings, inconsistencies, and ambiguities among the team members. It can also improve the quality, consistency, and comparability of the requirements.</w:t>
+      </w:r>
+    </w:p>
+    <w:p>
+      <w:pPr>
+        <w:widowControl w:val="0"/>
+        <w:numPr>
+          <w:ilvl w:val="0"/>
+          <w:numId w:val="19"/>
+        </w:numPr>
+        <w:tabs>
+          <w:tab w:val="left" w:pos="220"/>
+          <w:tab w:val="left" w:pos="720"/>
+        </w:tabs>
+        <w:autoSpaceDE w:val="0"/>
+        <w:autoSpaceDN w:val="0"/>
+        <w:adjustRightInd w:val="0"/>
+        <w:spacing w:line="360" w:lineRule="auto"/>
+        <w:rPr>
+          <w:rFonts w:ascii="Times-Roman" w:hAnsi="Times-Roman" w:cs="Times-Roman"/>
+          <w:kern w:val="0"/>
+        </w:rPr>
+      </w:pPr>
+      <w:r>
+        <w:rPr>
+          <w:rFonts w:ascii="Times-Bold" w:hAnsi="Times-Bold" w:cs="Times-Bold"/>
+          <w:b/>
+          <w:bCs/>
+          <w:kern w:val="0"/>
+        </w:rPr>
+        <w:t>Automation:</w:t>
+      </w:r>
+      <w:r>
+        <w:rPr>
+          <w:rFonts w:ascii="Times-Roman" w:hAnsi="Times-Roman" w:cs="Times-Roman"/>
+          <w:kern w:val="0"/>
+        </w:rPr>
+        <w:t xml:space="preserve"> Tools can automate certain tasks in the requirements engineering process, such as data collection, data analysis, data visualization, report generation, and change </w:t>
+      </w:r>
+      <w:r>
+        <w:rPr>
+          <w:rFonts w:ascii="Times-Roman" w:hAnsi="Times-Roman" w:cs="Times-Roman"/>
+          <w:kern w:val="0"/>
+        </w:rPr>
+        <w:lastRenderedPageBreak/>
+        <w:t>tracking. This can save time, effort, and cost for the team members. It can also increase their productivity, efficiency, and accuracy.</w:t>
+      </w:r>
+    </w:p>
+    <w:p>
+      <w:pPr>
+        <w:spacing w:line="360" w:lineRule="auto"/>
+        <w:ind w:left="360"/>
+      </w:pPr>
+    </w:p>
+    <w:p>
+      <w:pPr>
+        <w:spacing w:line="360" w:lineRule="auto"/>
+      </w:pPr>
+    </w:p>
+    <w:p>
+      <w:pPr>
+        <w:pStyle w:val="ListParagraph"/>
+        <w:numPr>
+          <w:ilvl w:val="0"/>
+          <w:numId w:val="14"/>
+        </w:numPr>
         <w:tabs>
           <w:tab w:val="left" w:pos="720"/>
         </w:tabs>
@@ -638,17 +1069,21 @@
         <w:spacing w:line="360" w:lineRule="auto"/>
         <w:rPr>
           <w:rFonts w:ascii="Times-Roman" w:hAnsi="Times-Roman" w:cs="Times-Roman"/>
-          <w:kern w:val="0"/>
-          <w:lang w:val="en-US"/>
-        </w:rPr>
-      </w:pPr>
-      <w:r>
-        <w:rPr>
-          <w:rFonts w:ascii="Times-Roman" w:hAnsi="Times-Roman" w:cs="Times-Roman"/>
-          <w:kern w:val="0"/>
-          <w:lang w:val="en-US"/>
-        </w:rPr>
-        <w:t>5. If an environment does not currently engage in solid requirements engineering practices, should tools be introduced?</w:t>
+          <w:b/>
+          <w:bCs/>
+          <w:kern w:val="0"/>
+          <w:lang w:val="en-US"/>
+        </w:rPr>
+      </w:pPr>
+      <w:r>
+        <w:rPr>
+          <w:rFonts w:ascii="Times-Roman" w:hAnsi="Times-Roman" w:cs="Times-Roman"/>
+          <w:b/>
+          <w:bCs/>
+          <w:kern w:val="0"/>
+          <w:lang w:val="en-US"/>
+        </w:rPr>
+        <w:t>If an environment does not currently engage in solid requirements engineering practices, should tools be introduced?</w:t>
       </w:r>
     </w:p>
     <w:p>
@@ -704,6 +1139,254 @@
     </w:p>
     <w:p>
       <w:pPr>
+        <w:pStyle w:val="ListParagraph"/>
+        <w:numPr>
+          <w:ilvl w:val="0"/>
+          <w:numId w:val="14"/>
+        </w:numPr>
+        <w:spacing w:line="360" w:lineRule="auto"/>
+        <w:rPr>
+          <w:rFonts w:ascii="Times-Roman" w:hAnsi="Times-Roman" w:cs="Times-Roman"/>
+          <w:b/>
+          <w:bCs/>
+          <w:kern w:val="0"/>
+          <w:lang w:val="en-US"/>
+        </w:rPr>
+      </w:pPr>
+      <w:r>
+        <w:rPr>
+          <w:rFonts w:ascii="Times-Roman" w:hAnsi="Times-Roman" w:cs="Times-Roman"/>
+          <w:b/>
+          <w:bCs/>
+          <w:kern w:val="0"/>
+          <w:lang w:val="en-US"/>
+        </w:rPr>
+        <w:t>What sort of problems might you find through a traceability matrix that you might not see without one?</w:t>
+      </w:r>
+    </w:p>
+    <w:p>
+      <w:pPr>
+        <w:widowControl w:val="0"/>
+        <w:numPr>
+          <w:ilvl w:val="0"/>
+          <w:numId w:val="25"/>
+        </w:numPr>
+        <w:tabs>
+          <w:tab w:val="left" w:pos="220"/>
+          <w:tab w:val="left" w:pos="720"/>
+        </w:tabs>
+        <w:autoSpaceDE w:val="0"/>
+        <w:autoSpaceDN w:val="0"/>
+        <w:adjustRightInd w:val="0"/>
+        <w:spacing w:line="360" w:lineRule="auto"/>
+        <w:rPr>
+          <w:rFonts w:ascii="Times-Roman" w:hAnsi="Times-Roman" w:cs="Times-Roman"/>
+          <w:kern w:val="0"/>
+        </w:rPr>
+      </w:pPr>
+      <w:r>
+        <w:rPr>
+          <w:rFonts w:ascii="Times-Bold" w:hAnsi="Times-Bold" w:cs="Times-Bold"/>
+          <w:b/>
+          <w:bCs/>
+          <w:kern w:val="0"/>
+        </w:rPr>
+        <w:t>Missing Requirements:</w:t>
+      </w:r>
+      <w:r>
+        <w:rPr>
+          <w:rFonts w:ascii="Times-Roman" w:hAnsi="Times-Roman" w:cs="Times-Roman"/>
+          <w:kern w:val="0"/>
+        </w:rPr>
+        <w:t xml:space="preserve"> A traceability matrix can help you identify any requirements that have not been addressed or implemented in the development or testing phase. Without a traceability matrix, these missing requirements might go unnoticed.</w:t>
+      </w:r>
+    </w:p>
+    <w:p>
+      <w:pPr>
+        <w:widowControl w:val="0"/>
+        <w:numPr>
+          <w:ilvl w:val="0"/>
+          <w:numId w:val="25"/>
+        </w:numPr>
+        <w:tabs>
+          <w:tab w:val="left" w:pos="220"/>
+          <w:tab w:val="left" w:pos="720"/>
+        </w:tabs>
+        <w:autoSpaceDE w:val="0"/>
+        <w:autoSpaceDN w:val="0"/>
+        <w:adjustRightInd w:val="0"/>
+        <w:spacing w:line="360" w:lineRule="auto"/>
+        <w:rPr>
+          <w:rFonts w:ascii="Times-Roman" w:hAnsi="Times-Roman" w:cs="Times-Roman"/>
+          <w:kern w:val="0"/>
+        </w:rPr>
+      </w:pPr>
+      <w:r>
+        <w:rPr>
+          <w:rFonts w:ascii="Times-Bold" w:hAnsi="Times-Bold" w:cs="Times-Bold"/>
+          <w:b/>
+          <w:bCs/>
+          <w:kern w:val="0"/>
+        </w:rPr>
+        <w:t>Extra Features:</w:t>
+      </w:r>
+      <w:r>
+        <w:rPr>
+          <w:rFonts w:ascii="Times-Roman" w:hAnsi="Times-Roman" w:cs="Times-Roman"/>
+          <w:kern w:val="0"/>
+        </w:rPr>
+        <w:t xml:space="preserve"> Sometimes, features that were not initially specified in the requirements get implemented. While this might seem like a bonus, these extra features can consume unnecessary resources and could potentially introduce unwanted complexity or bugs. A traceability matrix can help identify these situations.</w:t>
+      </w:r>
+    </w:p>
+    <w:p>
+      <w:pPr>
+        <w:widowControl w:val="0"/>
+        <w:numPr>
+          <w:ilvl w:val="0"/>
+          <w:numId w:val="25"/>
+        </w:numPr>
+        <w:tabs>
+          <w:tab w:val="left" w:pos="220"/>
+          <w:tab w:val="left" w:pos="720"/>
+        </w:tabs>
+        <w:autoSpaceDE w:val="0"/>
+        <w:autoSpaceDN w:val="0"/>
+        <w:adjustRightInd w:val="0"/>
+        <w:spacing w:line="360" w:lineRule="auto"/>
+        <w:rPr>
+          <w:rFonts w:ascii="Times-Roman" w:hAnsi="Times-Roman" w:cs="Times-Roman"/>
+          <w:kern w:val="0"/>
+        </w:rPr>
+      </w:pPr>
+      <w:r>
+        <w:rPr>
+          <w:rFonts w:ascii="Times-Bold" w:hAnsi="Times-Bold" w:cs="Times-Bold"/>
+          <w:b/>
+          <w:bCs/>
+          <w:kern w:val="0"/>
+        </w:rPr>
+        <w:t>Impact of Changes:</w:t>
+      </w:r>
+      <w:r>
+        <w:rPr>
+          <w:rFonts w:ascii="Times-Roman" w:hAnsi="Times-Roman" w:cs="Times-Roman"/>
+          <w:kern w:val="0"/>
+        </w:rPr>
+        <w:t xml:space="preserve"> If a requirement changes, it can affect multiple areas of a project, including design, code, and testing. A traceability matrix can make it easier to see the potential impact of changing a requirement, which can be difficult to assess without this </w:t>
+      </w:r>
+      <w:r>
+        <w:rPr>
+          <w:rFonts w:ascii="Times-Roman" w:hAnsi="Times-Roman" w:cs="Times-Roman"/>
+          <w:kern w:val="0"/>
+        </w:rPr>
+        <w:lastRenderedPageBreak/>
+        <w:t>overview.</w:t>
+      </w:r>
+    </w:p>
+    <w:p>
+      <w:pPr>
+        <w:widowControl w:val="0"/>
+        <w:numPr>
+          <w:ilvl w:val="0"/>
+          <w:numId w:val="25"/>
+        </w:numPr>
+        <w:tabs>
+          <w:tab w:val="left" w:pos="220"/>
+          <w:tab w:val="left" w:pos="720"/>
+        </w:tabs>
+        <w:autoSpaceDE w:val="0"/>
+        <w:autoSpaceDN w:val="0"/>
+        <w:adjustRightInd w:val="0"/>
+        <w:spacing w:line="360" w:lineRule="auto"/>
+        <w:rPr>
+          <w:rFonts w:ascii="Times-Roman" w:hAnsi="Times-Roman" w:cs="Times-Roman"/>
+          <w:kern w:val="0"/>
+        </w:rPr>
+      </w:pPr>
+      <w:r>
+        <w:rPr>
+          <w:rFonts w:ascii="Times-Bold" w:hAnsi="Times-Bold" w:cs="Times-Bold"/>
+          <w:b/>
+          <w:bCs/>
+          <w:kern w:val="0"/>
+        </w:rPr>
+        <w:t>Unnecessary Testing:</w:t>
+      </w:r>
+      <w:r>
+        <w:rPr>
+          <w:rFonts w:ascii="Times-Roman" w:hAnsi="Times-Roman" w:cs="Times-Roman"/>
+          <w:kern w:val="0"/>
+        </w:rPr>
+        <w:t xml:space="preserve"> Without a traceability matrix, there might be tests that are being conducted that don't correspond to any requirements. These unnecessary tests consume resources and time that could be better spent elsewhere.</w:t>
+      </w:r>
+    </w:p>
+    <w:p>
+      <w:pPr>
+        <w:widowControl w:val="0"/>
+        <w:numPr>
+          <w:ilvl w:val="0"/>
+          <w:numId w:val="25"/>
+        </w:numPr>
+        <w:tabs>
+          <w:tab w:val="left" w:pos="220"/>
+          <w:tab w:val="left" w:pos="720"/>
+        </w:tabs>
+        <w:autoSpaceDE w:val="0"/>
+        <w:autoSpaceDN w:val="0"/>
+        <w:adjustRightInd w:val="0"/>
+        <w:spacing w:line="360" w:lineRule="auto"/>
+        <w:rPr>
+          <w:rFonts w:ascii="Times-Roman" w:hAnsi="Times-Roman" w:cs="Times-Roman"/>
+          <w:kern w:val="0"/>
+        </w:rPr>
+      </w:pPr>
+      <w:r>
+        <w:rPr>
+          <w:rFonts w:ascii="Times-Bold" w:hAnsi="Times-Bold" w:cs="Times-Bold"/>
+          <w:b/>
+          <w:bCs/>
+          <w:kern w:val="0"/>
+        </w:rPr>
+        <w:t>Insufficient Test Coverage:</w:t>
+      </w:r>
+      <w:r>
+        <w:rPr>
+          <w:rFonts w:ascii="Times-Roman" w:hAnsi="Times-Roman" w:cs="Times-Roman"/>
+          <w:kern w:val="0"/>
+        </w:rPr>
+        <w:t xml:space="preserve"> A traceability matrix can highlight requirements that have insufficient test coverage. Without one, it's harder to ensure that all requirements have been adequately tested.</w:t>
+      </w:r>
+    </w:p>
+    <w:p>
+      <w:pPr>
+        <w:spacing w:line="360" w:lineRule="auto"/>
+        <w:ind w:left="720"/>
+        <w:rPr>
+          <w:rFonts w:ascii="Times-Roman" w:hAnsi="Times-Roman" w:cs="Times-Roman"/>
+          <w:kern w:val="0"/>
+          <w:lang w:val="en-US"/>
+        </w:rPr>
+      </w:pPr>
+    </w:p>
+    <w:p>
+      <w:pPr>
+        <w:spacing w:line="360" w:lineRule="auto"/>
+        <w:rPr>
+          <w:rFonts w:ascii="Times-Roman" w:hAnsi="Times-Roman" w:cs="Times-Roman"/>
+          <w:b/>
+          <w:bCs/>
+          <w:kern w:val="0"/>
+          <w:lang w:val="en-US"/>
+        </w:rPr>
+      </w:pPr>
+    </w:p>
+    <w:p>
+      <w:pPr>
+        <w:pStyle w:val="ListParagraph"/>
+        <w:numPr>
+          <w:ilvl w:val="0"/>
+          <w:numId w:val="14"/>
+        </w:numPr>
         <w:tabs>
           <w:tab w:val="left" w:pos="720"/>
         </w:tabs>
@@ -713,17 +1396,21 @@
         <w:spacing w:line="360" w:lineRule="auto"/>
         <w:rPr>
           <w:rFonts w:ascii="Times-Roman" w:hAnsi="Times-Roman" w:cs="Times-Roman"/>
-          <w:kern w:val="0"/>
-          <w:lang w:val="en-US"/>
-        </w:rPr>
-      </w:pPr>
-      <w:r>
-        <w:rPr>
-          <w:rFonts w:ascii="Times-Roman" w:hAnsi="Times-Roman" w:cs="Times-Roman"/>
-          <w:kern w:val="0"/>
-          <w:lang w:val="en-US"/>
-        </w:rPr>
-        <w:t>7. How is AI being proposed for knowledge acquisition and representation in requirements specifications?</w:t>
+          <w:b/>
+          <w:bCs/>
+          <w:kern w:val="0"/>
+          <w:lang w:val="en-US"/>
+        </w:rPr>
+      </w:pPr>
+      <w:r>
+        <w:rPr>
+          <w:rFonts w:ascii="Times-Roman" w:hAnsi="Times-Roman" w:cs="Times-Roman"/>
+          <w:b/>
+          <w:bCs/>
+          <w:kern w:val="0"/>
+          <w:lang w:val="en-US"/>
+        </w:rPr>
+        <w:t>How is AI being proposed for knowledge acquisition and representation in requirements specifications?</w:t>
       </w:r>
     </w:p>
     <w:p>
@@ -763,34 +1450,7 @@
           <w:kern w:val="0"/>
           <w:lang w:val="en-US"/>
         </w:rPr>
-        <w:t xml:space="preserve"> AI can be used to automatically extract commonsense knowledge from text and contextualize it </w:t>
-      </w:r>
-      <w:r>
-        <w:rPr>
-          <w:rFonts w:ascii="Times-Roman" w:hAnsi="Times-Roman" w:cs="Times-Roman"/>
-          <w:kern w:val="0"/>
-          <w:lang w:val="en-US"/>
-        </w:rPr>
-        <w:lastRenderedPageBreak/>
-        <w:t xml:space="preserve">quantitatively and qualitatively. Large-scale models, such as BERT, GPT-2, and T5, can learn to implicitly represent an abundance of commonsense knowledge from reading the web. This knowledge can then be extracted through </w:t>
-      </w:r>
-      <w:proofErr w:type="gramStart"/>
-      <w:r>
-        <w:rPr>
-          <w:rFonts w:ascii="Times-Roman" w:hAnsi="Times-Roman" w:cs="Times-Roman"/>
-          <w:kern w:val="0"/>
-          <w:lang w:val="en-US"/>
-        </w:rPr>
-        <w:t>carefully-designed</w:t>
-      </w:r>
-      <w:proofErr w:type="gramEnd"/>
-      <w:r>
-        <w:rPr>
-          <w:rFonts w:ascii="Times-Roman" w:hAnsi="Times-Roman" w:cs="Times-Roman"/>
-          <w:kern w:val="0"/>
-          <w:lang w:val="en-US"/>
-        </w:rPr>
-        <w:t xml:space="preserve"> language prompting, or through fine-tuning on knowledge graph tuples. This can be particularly useful in requirements engineering to understand the implicit assumptions and expectations of the stakeholders, and to ensure the alignment and coherence of the requirements.</w:t>
+        <w:t xml:space="preserve"> AI can be used to automatically extract commonsense knowledge from text and contextualize it quantitatively and qualitatively. Large-scale models, such as BERT, GPT-2, and T5, can learn to implicitly represent an abundance of commonsense knowledge from reading the web. This knowledge can then be extracted through carefully-designed language prompting, or through fine-tuning on knowledge graph tuples. This can be particularly useful in requirements engineering to understand the implicit assumptions and expectations of the stakeholders, and to ensure the alignment and coherence of the requirements.</w:t>
       </w:r>
     </w:p>
     <w:p>
@@ -902,6 +1562,7 @@
           <w:kern w:val="0"/>
           <w:lang w:val="en-US"/>
         </w:rPr>
+        <w:lastRenderedPageBreak/>
         <w:t>Knowledge Acquisition and Design Using Semantics and Perception for Autonomous Robots:</w:t>
       </w:r>
       <w:r>
@@ -1204,6 +1865,654 @@
     </w:lvl>
   </w:abstractNum>
   <w:abstractNum w:abstractNumId="5" w15:restartNumberingAfterBreak="0">
+    <w:nsid w:val="00000015"/>
+    <w:multiLevelType w:val="hybridMultilevel"/>
+    <w:tmpl w:val="FFFFFFFF"/>
+    <w:lvl w:ilvl="0" w:tplc="000007D1">
+      <w:start w:val="1"/>
+      <w:numFmt w:val="decimal"/>
+      <w:lvlText w:val="%1"/>
+      <w:lvlJc w:val="left"/>
+      <w:pPr>
+        <w:ind w:left="720" w:hanging="360"/>
+      </w:pPr>
+      <w:rPr>
+        <w:rFonts w:cs="Times New Roman"/>
+      </w:rPr>
+    </w:lvl>
+    <w:lvl w:ilvl="1" w:tplc="FFFFFFFF">
+      <w:numFmt w:val="decimal"/>
+      <w:lvlText w:val=""/>
+      <w:lvlJc w:val="left"/>
+      <w:rPr>
+        <w:rFonts w:cs="Times New Roman"/>
+      </w:rPr>
+    </w:lvl>
+    <w:lvl w:ilvl="2" w:tplc="FFFFFFFF">
+      <w:numFmt w:val="decimal"/>
+      <w:lvlText w:val=""/>
+      <w:lvlJc w:val="left"/>
+      <w:rPr>
+        <w:rFonts w:cs="Times New Roman"/>
+      </w:rPr>
+    </w:lvl>
+    <w:lvl w:ilvl="3" w:tplc="FFFFFFFF">
+      <w:numFmt w:val="decimal"/>
+      <w:lvlText w:val=""/>
+      <w:lvlJc w:val="left"/>
+      <w:rPr>
+        <w:rFonts w:cs="Times New Roman"/>
+      </w:rPr>
+    </w:lvl>
+    <w:lvl w:ilvl="4" w:tplc="FFFFFFFF">
+      <w:numFmt w:val="decimal"/>
+      <w:lvlText w:val=""/>
+      <w:lvlJc w:val="left"/>
+      <w:rPr>
+        <w:rFonts w:cs="Times New Roman"/>
+      </w:rPr>
+    </w:lvl>
+    <w:lvl w:ilvl="5" w:tplc="FFFFFFFF">
+      <w:numFmt w:val="decimal"/>
+      <w:lvlText w:val=""/>
+      <w:lvlJc w:val="left"/>
+      <w:rPr>
+        <w:rFonts w:cs="Times New Roman"/>
+      </w:rPr>
+    </w:lvl>
+    <w:lvl w:ilvl="6" w:tplc="FFFFFFFF">
+      <w:numFmt w:val="decimal"/>
+      <w:lvlText w:val=""/>
+      <w:lvlJc w:val="left"/>
+      <w:rPr>
+        <w:rFonts w:cs="Times New Roman"/>
+      </w:rPr>
+    </w:lvl>
+    <w:lvl w:ilvl="7" w:tplc="FFFFFFFF">
+      <w:numFmt w:val="decimal"/>
+      <w:lvlText w:val=""/>
+      <w:lvlJc w:val="left"/>
+      <w:rPr>
+        <w:rFonts w:cs="Times New Roman"/>
+      </w:rPr>
+    </w:lvl>
+    <w:lvl w:ilvl="8" w:tplc="FFFFFFFF">
+      <w:numFmt w:val="decimal"/>
+      <w:lvlText w:val=""/>
+      <w:lvlJc w:val="left"/>
+      <w:rPr>
+        <w:rFonts w:cs="Times New Roman"/>
+      </w:rPr>
+    </w:lvl>
+  </w:abstractNum>
+  <w:abstractNum w:abstractNumId="6" w15:restartNumberingAfterBreak="0">
+    <w:nsid w:val="00000016"/>
+    <w:multiLevelType w:val="hybridMultilevel"/>
+    <w:tmpl w:val="FFFFFFFF"/>
+    <w:lvl w:ilvl="0" w:tplc="00000835">
+      <w:start w:val="2"/>
+      <w:numFmt w:val="decimal"/>
+      <w:lvlText w:val="%1"/>
+      <w:lvlJc w:val="left"/>
+      <w:pPr>
+        <w:ind w:left="720" w:hanging="360"/>
+      </w:pPr>
+      <w:rPr>
+        <w:rFonts w:cs="Times New Roman"/>
+      </w:rPr>
+    </w:lvl>
+    <w:lvl w:ilvl="1" w:tplc="FFFFFFFF">
+      <w:numFmt w:val="decimal"/>
+      <w:lvlText w:val=""/>
+      <w:lvlJc w:val="left"/>
+      <w:rPr>
+        <w:rFonts w:cs="Times New Roman"/>
+      </w:rPr>
+    </w:lvl>
+    <w:lvl w:ilvl="2" w:tplc="FFFFFFFF">
+      <w:numFmt w:val="decimal"/>
+      <w:lvlText w:val=""/>
+      <w:lvlJc w:val="left"/>
+      <w:rPr>
+        <w:rFonts w:cs="Times New Roman"/>
+      </w:rPr>
+    </w:lvl>
+    <w:lvl w:ilvl="3" w:tplc="FFFFFFFF">
+      <w:numFmt w:val="decimal"/>
+      <w:lvlText w:val=""/>
+      <w:lvlJc w:val="left"/>
+      <w:rPr>
+        <w:rFonts w:cs="Times New Roman"/>
+      </w:rPr>
+    </w:lvl>
+    <w:lvl w:ilvl="4" w:tplc="FFFFFFFF">
+      <w:numFmt w:val="decimal"/>
+      <w:lvlText w:val=""/>
+      <w:lvlJc w:val="left"/>
+      <w:rPr>
+        <w:rFonts w:cs="Times New Roman"/>
+      </w:rPr>
+    </w:lvl>
+    <w:lvl w:ilvl="5" w:tplc="FFFFFFFF">
+      <w:numFmt w:val="decimal"/>
+      <w:lvlText w:val=""/>
+      <w:lvlJc w:val="left"/>
+      <w:rPr>
+        <w:rFonts w:cs="Times New Roman"/>
+      </w:rPr>
+    </w:lvl>
+    <w:lvl w:ilvl="6" w:tplc="FFFFFFFF">
+      <w:numFmt w:val="decimal"/>
+      <w:lvlText w:val=""/>
+      <w:lvlJc w:val="left"/>
+      <w:rPr>
+        <w:rFonts w:cs="Times New Roman"/>
+      </w:rPr>
+    </w:lvl>
+    <w:lvl w:ilvl="7" w:tplc="FFFFFFFF">
+      <w:numFmt w:val="decimal"/>
+      <w:lvlText w:val=""/>
+      <w:lvlJc w:val="left"/>
+      <w:rPr>
+        <w:rFonts w:cs="Times New Roman"/>
+      </w:rPr>
+    </w:lvl>
+    <w:lvl w:ilvl="8" w:tplc="FFFFFFFF">
+      <w:numFmt w:val="decimal"/>
+      <w:lvlText w:val=""/>
+      <w:lvlJc w:val="left"/>
+      <w:rPr>
+        <w:rFonts w:cs="Times New Roman"/>
+      </w:rPr>
+    </w:lvl>
+  </w:abstractNum>
+  <w:abstractNum w:abstractNumId="7" w15:restartNumberingAfterBreak="0">
+    <w:nsid w:val="00000017"/>
+    <w:multiLevelType w:val="hybridMultilevel"/>
+    <w:tmpl w:val="FFFFFFFF"/>
+    <w:lvl w:ilvl="0" w:tplc="00000899">
+      <w:start w:val="3"/>
+      <w:numFmt w:val="decimal"/>
+      <w:lvlText w:val="%1"/>
+      <w:lvlJc w:val="left"/>
+      <w:pPr>
+        <w:ind w:left="720" w:hanging="360"/>
+      </w:pPr>
+      <w:rPr>
+        <w:rFonts w:cs="Times New Roman"/>
+      </w:rPr>
+    </w:lvl>
+    <w:lvl w:ilvl="1" w:tplc="FFFFFFFF">
+      <w:numFmt w:val="decimal"/>
+      <w:lvlText w:val=""/>
+      <w:lvlJc w:val="left"/>
+      <w:rPr>
+        <w:rFonts w:cs="Times New Roman"/>
+      </w:rPr>
+    </w:lvl>
+    <w:lvl w:ilvl="2" w:tplc="FFFFFFFF">
+      <w:numFmt w:val="decimal"/>
+      <w:lvlText w:val=""/>
+      <w:lvlJc w:val="left"/>
+      <w:rPr>
+        <w:rFonts w:cs="Times New Roman"/>
+      </w:rPr>
+    </w:lvl>
+    <w:lvl w:ilvl="3" w:tplc="FFFFFFFF">
+      <w:numFmt w:val="decimal"/>
+      <w:lvlText w:val=""/>
+      <w:lvlJc w:val="left"/>
+      <w:rPr>
+        <w:rFonts w:cs="Times New Roman"/>
+      </w:rPr>
+    </w:lvl>
+    <w:lvl w:ilvl="4" w:tplc="FFFFFFFF">
+      <w:numFmt w:val="decimal"/>
+      <w:lvlText w:val=""/>
+      <w:lvlJc w:val="left"/>
+      <w:rPr>
+        <w:rFonts w:cs="Times New Roman"/>
+      </w:rPr>
+    </w:lvl>
+    <w:lvl w:ilvl="5" w:tplc="FFFFFFFF">
+      <w:numFmt w:val="decimal"/>
+      <w:lvlText w:val=""/>
+      <w:lvlJc w:val="left"/>
+      <w:rPr>
+        <w:rFonts w:cs="Times New Roman"/>
+      </w:rPr>
+    </w:lvl>
+    <w:lvl w:ilvl="6" w:tplc="FFFFFFFF">
+      <w:numFmt w:val="decimal"/>
+      <w:lvlText w:val=""/>
+      <w:lvlJc w:val="left"/>
+      <w:rPr>
+        <w:rFonts w:cs="Times New Roman"/>
+      </w:rPr>
+    </w:lvl>
+    <w:lvl w:ilvl="7" w:tplc="FFFFFFFF">
+      <w:numFmt w:val="decimal"/>
+      <w:lvlText w:val=""/>
+      <w:lvlJc w:val="left"/>
+      <w:rPr>
+        <w:rFonts w:cs="Times New Roman"/>
+      </w:rPr>
+    </w:lvl>
+    <w:lvl w:ilvl="8" w:tplc="FFFFFFFF">
+      <w:numFmt w:val="decimal"/>
+      <w:lvlText w:val=""/>
+      <w:lvlJc w:val="left"/>
+      <w:rPr>
+        <w:rFonts w:cs="Times New Roman"/>
+      </w:rPr>
+    </w:lvl>
+  </w:abstractNum>
+  <w:abstractNum w:abstractNumId="8" w15:restartNumberingAfterBreak="0">
+    <w:nsid w:val="00000018"/>
+    <w:multiLevelType w:val="hybridMultilevel"/>
+    <w:tmpl w:val="FFFFFFFF"/>
+    <w:lvl w:ilvl="0" w:tplc="000008FD">
+      <w:start w:val="1"/>
+      <w:numFmt w:val="decimal"/>
+      <w:lvlText w:val="%1"/>
+      <w:lvlJc w:val="left"/>
+      <w:pPr>
+        <w:ind w:left="720" w:hanging="360"/>
+      </w:pPr>
+      <w:rPr>
+        <w:rFonts w:cs="Times New Roman"/>
+      </w:rPr>
+    </w:lvl>
+    <w:lvl w:ilvl="1" w:tplc="FFFFFFFF">
+      <w:numFmt w:val="decimal"/>
+      <w:lvlText w:val=""/>
+      <w:lvlJc w:val="left"/>
+      <w:rPr>
+        <w:rFonts w:cs="Times New Roman"/>
+      </w:rPr>
+    </w:lvl>
+    <w:lvl w:ilvl="2" w:tplc="FFFFFFFF">
+      <w:numFmt w:val="decimal"/>
+      <w:lvlText w:val=""/>
+      <w:lvlJc w:val="left"/>
+      <w:rPr>
+        <w:rFonts w:cs="Times New Roman"/>
+      </w:rPr>
+    </w:lvl>
+    <w:lvl w:ilvl="3" w:tplc="FFFFFFFF">
+      <w:numFmt w:val="decimal"/>
+      <w:lvlText w:val=""/>
+      <w:lvlJc w:val="left"/>
+      <w:rPr>
+        <w:rFonts w:cs="Times New Roman"/>
+      </w:rPr>
+    </w:lvl>
+    <w:lvl w:ilvl="4" w:tplc="FFFFFFFF">
+      <w:numFmt w:val="decimal"/>
+      <w:lvlText w:val=""/>
+      <w:lvlJc w:val="left"/>
+      <w:rPr>
+        <w:rFonts w:cs="Times New Roman"/>
+      </w:rPr>
+    </w:lvl>
+    <w:lvl w:ilvl="5" w:tplc="FFFFFFFF">
+      <w:numFmt w:val="decimal"/>
+      <w:lvlText w:val=""/>
+      <w:lvlJc w:val="left"/>
+      <w:rPr>
+        <w:rFonts w:cs="Times New Roman"/>
+      </w:rPr>
+    </w:lvl>
+    <w:lvl w:ilvl="6" w:tplc="FFFFFFFF">
+      <w:numFmt w:val="decimal"/>
+      <w:lvlText w:val=""/>
+      <w:lvlJc w:val="left"/>
+      <w:rPr>
+        <w:rFonts w:cs="Times New Roman"/>
+      </w:rPr>
+    </w:lvl>
+    <w:lvl w:ilvl="7" w:tplc="FFFFFFFF">
+      <w:numFmt w:val="decimal"/>
+      <w:lvlText w:val=""/>
+      <w:lvlJc w:val="left"/>
+      <w:rPr>
+        <w:rFonts w:cs="Times New Roman"/>
+      </w:rPr>
+    </w:lvl>
+    <w:lvl w:ilvl="8" w:tplc="FFFFFFFF">
+      <w:numFmt w:val="decimal"/>
+      <w:lvlText w:val=""/>
+      <w:lvlJc w:val="left"/>
+      <w:rPr>
+        <w:rFonts w:cs="Times New Roman"/>
+      </w:rPr>
+    </w:lvl>
+  </w:abstractNum>
+  <w:abstractNum w:abstractNumId="9" w15:restartNumberingAfterBreak="0">
+    <w:nsid w:val="00000019"/>
+    <w:multiLevelType w:val="hybridMultilevel"/>
+    <w:tmpl w:val="FFFFFFFF"/>
+    <w:lvl w:ilvl="0" w:tplc="00000961">
+      <w:start w:val="2"/>
+      <w:numFmt w:val="decimal"/>
+      <w:lvlText w:val="%1"/>
+      <w:lvlJc w:val="left"/>
+      <w:pPr>
+        <w:ind w:left="720" w:hanging="360"/>
+      </w:pPr>
+      <w:rPr>
+        <w:rFonts w:cs="Times New Roman"/>
+      </w:rPr>
+    </w:lvl>
+    <w:lvl w:ilvl="1" w:tplc="FFFFFFFF">
+      <w:numFmt w:val="decimal"/>
+      <w:lvlText w:val=""/>
+      <w:lvlJc w:val="left"/>
+      <w:rPr>
+        <w:rFonts w:cs="Times New Roman"/>
+      </w:rPr>
+    </w:lvl>
+    <w:lvl w:ilvl="2" w:tplc="FFFFFFFF">
+      <w:numFmt w:val="decimal"/>
+      <w:lvlText w:val=""/>
+      <w:lvlJc w:val="left"/>
+      <w:rPr>
+        <w:rFonts w:cs="Times New Roman"/>
+      </w:rPr>
+    </w:lvl>
+    <w:lvl w:ilvl="3" w:tplc="FFFFFFFF">
+      <w:numFmt w:val="decimal"/>
+      <w:lvlText w:val=""/>
+      <w:lvlJc w:val="left"/>
+      <w:rPr>
+        <w:rFonts w:cs="Times New Roman"/>
+      </w:rPr>
+    </w:lvl>
+    <w:lvl w:ilvl="4" w:tplc="FFFFFFFF">
+      <w:numFmt w:val="decimal"/>
+      <w:lvlText w:val=""/>
+      <w:lvlJc w:val="left"/>
+      <w:rPr>
+        <w:rFonts w:cs="Times New Roman"/>
+      </w:rPr>
+    </w:lvl>
+    <w:lvl w:ilvl="5" w:tplc="FFFFFFFF">
+      <w:numFmt w:val="decimal"/>
+      <w:lvlText w:val=""/>
+      <w:lvlJc w:val="left"/>
+      <w:rPr>
+        <w:rFonts w:cs="Times New Roman"/>
+      </w:rPr>
+    </w:lvl>
+    <w:lvl w:ilvl="6" w:tplc="FFFFFFFF">
+      <w:numFmt w:val="decimal"/>
+      <w:lvlText w:val=""/>
+      <w:lvlJc w:val="left"/>
+      <w:rPr>
+        <w:rFonts w:cs="Times New Roman"/>
+      </w:rPr>
+    </w:lvl>
+    <w:lvl w:ilvl="7" w:tplc="FFFFFFFF">
+      <w:numFmt w:val="decimal"/>
+      <w:lvlText w:val=""/>
+      <w:lvlJc w:val="left"/>
+      <w:rPr>
+        <w:rFonts w:cs="Times New Roman"/>
+      </w:rPr>
+    </w:lvl>
+    <w:lvl w:ilvl="8" w:tplc="FFFFFFFF">
+      <w:numFmt w:val="decimal"/>
+      <w:lvlText w:val=""/>
+      <w:lvlJc w:val="left"/>
+      <w:rPr>
+        <w:rFonts w:cs="Times New Roman"/>
+      </w:rPr>
+    </w:lvl>
+  </w:abstractNum>
+  <w:abstractNum w:abstractNumId="10" w15:restartNumberingAfterBreak="0">
+    <w:nsid w:val="0000001A"/>
+    <w:multiLevelType w:val="hybridMultilevel"/>
+    <w:tmpl w:val="FFFFFFFF"/>
+    <w:lvl w:ilvl="0" w:tplc="000009C5">
+      <w:start w:val="3"/>
+      <w:numFmt w:val="decimal"/>
+      <w:lvlText w:val="%1"/>
+      <w:lvlJc w:val="left"/>
+      <w:pPr>
+        <w:ind w:left="720" w:hanging="360"/>
+      </w:pPr>
+      <w:rPr>
+        <w:rFonts w:cs="Times New Roman"/>
+      </w:rPr>
+    </w:lvl>
+    <w:lvl w:ilvl="1" w:tplc="FFFFFFFF">
+      <w:numFmt w:val="decimal"/>
+      <w:lvlText w:val=""/>
+      <w:lvlJc w:val="left"/>
+      <w:rPr>
+        <w:rFonts w:cs="Times New Roman"/>
+      </w:rPr>
+    </w:lvl>
+    <w:lvl w:ilvl="2" w:tplc="FFFFFFFF">
+      <w:numFmt w:val="decimal"/>
+      <w:lvlText w:val=""/>
+      <w:lvlJc w:val="left"/>
+      <w:rPr>
+        <w:rFonts w:cs="Times New Roman"/>
+      </w:rPr>
+    </w:lvl>
+    <w:lvl w:ilvl="3" w:tplc="FFFFFFFF">
+      <w:numFmt w:val="decimal"/>
+      <w:lvlText w:val=""/>
+      <w:lvlJc w:val="left"/>
+      <w:rPr>
+        <w:rFonts w:cs="Times New Roman"/>
+      </w:rPr>
+    </w:lvl>
+    <w:lvl w:ilvl="4" w:tplc="FFFFFFFF">
+      <w:numFmt w:val="decimal"/>
+      <w:lvlText w:val=""/>
+      <w:lvlJc w:val="left"/>
+      <w:rPr>
+        <w:rFonts w:cs="Times New Roman"/>
+      </w:rPr>
+    </w:lvl>
+    <w:lvl w:ilvl="5" w:tplc="FFFFFFFF">
+      <w:numFmt w:val="decimal"/>
+      <w:lvlText w:val=""/>
+      <w:lvlJc w:val="left"/>
+      <w:rPr>
+        <w:rFonts w:cs="Times New Roman"/>
+      </w:rPr>
+    </w:lvl>
+    <w:lvl w:ilvl="6" w:tplc="FFFFFFFF">
+      <w:numFmt w:val="decimal"/>
+      <w:lvlText w:val=""/>
+      <w:lvlJc w:val="left"/>
+      <w:rPr>
+        <w:rFonts w:cs="Times New Roman"/>
+      </w:rPr>
+    </w:lvl>
+    <w:lvl w:ilvl="7" w:tplc="FFFFFFFF">
+      <w:numFmt w:val="decimal"/>
+      <w:lvlText w:val=""/>
+      <w:lvlJc w:val="left"/>
+      <w:rPr>
+        <w:rFonts w:cs="Times New Roman"/>
+      </w:rPr>
+    </w:lvl>
+    <w:lvl w:ilvl="8" w:tplc="FFFFFFFF">
+      <w:numFmt w:val="decimal"/>
+      <w:lvlText w:val=""/>
+      <w:lvlJc w:val="left"/>
+      <w:rPr>
+        <w:rFonts w:cs="Times New Roman"/>
+      </w:rPr>
+    </w:lvl>
+  </w:abstractNum>
+  <w:abstractNum w:abstractNumId="11" w15:restartNumberingAfterBreak="0">
+    <w:nsid w:val="0000001B"/>
+    <w:multiLevelType w:val="hybridMultilevel"/>
+    <w:tmpl w:val="FFFFFFFF"/>
+    <w:lvl w:ilvl="0" w:tplc="00000A29">
+      <w:start w:val="4"/>
+      <w:numFmt w:val="decimal"/>
+      <w:lvlText w:val="%1"/>
+      <w:lvlJc w:val="left"/>
+      <w:pPr>
+        <w:ind w:left="720" w:hanging="360"/>
+      </w:pPr>
+      <w:rPr>
+        <w:rFonts w:cs="Times New Roman"/>
+      </w:rPr>
+    </w:lvl>
+    <w:lvl w:ilvl="1" w:tplc="FFFFFFFF">
+      <w:numFmt w:val="decimal"/>
+      <w:lvlText w:val=""/>
+      <w:lvlJc w:val="left"/>
+      <w:rPr>
+        <w:rFonts w:cs="Times New Roman"/>
+      </w:rPr>
+    </w:lvl>
+    <w:lvl w:ilvl="2" w:tplc="FFFFFFFF">
+      <w:numFmt w:val="decimal"/>
+      <w:lvlText w:val=""/>
+      <w:lvlJc w:val="left"/>
+      <w:rPr>
+        <w:rFonts w:cs="Times New Roman"/>
+      </w:rPr>
+    </w:lvl>
+    <w:lvl w:ilvl="3" w:tplc="FFFFFFFF">
+      <w:numFmt w:val="decimal"/>
+      <w:lvlText w:val=""/>
+      <w:lvlJc w:val="left"/>
+      <w:rPr>
+        <w:rFonts w:cs="Times New Roman"/>
+      </w:rPr>
+    </w:lvl>
+    <w:lvl w:ilvl="4" w:tplc="FFFFFFFF">
+      <w:numFmt w:val="decimal"/>
+      <w:lvlText w:val=""/>
+      <w:lvlJc w:val="left"/>
+      <w:rPr>
+        <w:rFonts w:cs="Times New Roman"/>
+      </w:rPr>
+    </w:lvl>
+    <w:lvl w:ilvl="5" w:tplc="FFFFFFFF">
+      <w:numFmt w:val="decimal"/>
+      <w:lvlText w:val=""/>
+      <w:lvlJc w:val="left"/>
+      <w:rPr>
+        <w:rFonts w:cs="Times New Roman"/>
+      </w:rPr>
+    </w:lvl>
+    <w:lvl w:ilvl="6" w:tplc="FFFFFFFF">
+      <w:numFmt w:val="decimal"/>
+      <w:lvlText w:val=""/>
+      <w:lvlJc w:val="left"/>
+      <w:rPr>
+        <w:rFonts w:cs="Times New Roman"/>
+      </w:rPr>
+    </w:lvl>
+    <w:lvl w:ilvl="7" w:tplc="FFFFFFFF">
+      <w:numFmt w:val="decimal"/>
+      <w:lvlText w:val=""/>
+      <w:lvlJc w:val="left"/>
+      <w:rPr>
+        <w:rFonts w:cs="Times New Roman"/>
+      </w:rPr>
+    </w:lvl>
+    <w:lvl w:ilvl="8" w:tplc="FFFFFFFF">
+      <w:numFmt w:val="decimal"/>
+      <w:lvlText w:val=""/>
+      <w:lvlJc w:val="left"/>
+      <w:rPr>
+        <w:rFonts w:cs="Times New Roman"/>
+      </w:rPr>
+    </w:lvl>
+  </w:abstractNum>
+  <w:abstractNum w:abstractNumId="12" w15:restartNumberingAfterBreak="0">
+    <w:nsid w:val="0000001C"/>
+    <w:multiLevelType w:val="hybridMultilevel"/>
+    <w:tmpl w:val="FFFFFFFF"/>
+    <w:lvl w:ilvl="0" w:tplc="00000A8D">
+      <w:start w:val="5"/>
+      <w:numFmt w:val="decimal"/>
+      <w:lvlText w:val="%1"/>
+      <w:lvlJc w:val="left"/>
+      <w:pPr>
+        <w:ind w:left="720" w:hanging="360"/>
+      </w:pPr>
+      <w:rPr>
+        <w:rFonts w:cs="Times New Roman"/>
+      </w:rPr>
+    </w:lvl>
+    <w:lvl w:ilvl="1" w:tplc="FFFFFFFF">
+      <w:numFmt w:val="decimal"/>
+      <w:lvlText w:val=""/>
+      <w:lvlJc w:val="left"/>
+      <w:rPr>
+        <w:rFonts w:cs="Times New Roman"/>
+      </w:rPr>
+    </w:lvl>
+    <w:lvl w:ilvl="2" w:tplc="FFFFFFFF">
+      <w:numFmt w:val="decimal"/>
+      <w:lvlText w:val=""/>
+      <w:lvlJc w:val="left"/>
+      <w:rPr>
+        <w:rFonts w:cs="Times New Roman"/>
+      </w:rPr>
+    </w:lvl>
+    <w:lvl w:ilvl="3" w:tplc="FFFFFFFF">
+      <w:numFmt w:val="decimal"/>
+      <w:lvlText w:val=""/>
+      <w:lvlJc w:val="left"/>
+      <w:rPr>
+        <w:rFonts w:cs="Times New Roman"/>
+      </w:rPr>
+    </w:lvl>
+    <w:lvl w:ilvl="4" w:tplc="FFFFFFFF">
+      <w:numFmt w:val="decimal"/>
+      <w:lvlText w:val=""/>
+      <w:lvlJc w:val="left"/>
+      <w:rPr>
+        <w:rFonts w:cs="Times New Roman"/>
+      </w:rPr>
+    </w:lvl>
+    <w:lvl w:ilvl="5" w:tplc="FFFFFFFF">
+      <w:numFmt w:val="decimal"/>
+      <w:lvlText w:val=""/>
+      <w:lvlJc w:val="left"/>
+      <w:rPr>
+        <w:rFonts w:cs="Times New Roman"/>
+      </w:rPr>
+    </w:lvl>
+    <w:lvl w:ilvl="6" w:tplc="FFFFFFFF">
+      <w:numFmt w:val="decimal"/>
+      <w:lvlText w:val=""/>
+      <w:lvlJc w:val="left"/>
+      <w:rPr>
+        <w:rFonts w:cs="Times New Roman"/>
+      </w:rPr>
+    </w:lvl>
+    <w:lvl w:ilvl="7" w:tplc="FFFFFFFF">
+      <w:numFmt w:val="decimal"/>
+      <w:lvlText w:val=""/>
+      <w:lvlJc w:val="left"/>
+      <w:rPr>
+        <w:rFonts w:cs="Times New Roman"/>
+      </w:rPr>
+    </w:lvl>
+    <w:lvl w:ilvl="8" w:tplc="FFFFFFFF">
+      <w:numFmt w:val="decimal"/>
+      <w:lvlText w:val=""/>
+      <w:lvlJc w:val="left"/>
+      <w:rPr>
+        <w:rFonts w:cs="Times New Roman"/>
+      </w:rPr>
+    </w:lvl>
+  </w:abstractNum>
+  <w:abstractNum w:abstractNumId="13" w15:restartNumberingAfterBreak="0">
     <w:nsid w:val="03A628DB"/>
     <w:multiLevelType w:val="hybridMultilevel"/>
     <w:tmpl w:val="0FDAA1D4"/>
@@ -1316,7 +2625,120 @@
       </w:rPr>
     </w:lvl>
   </w:abstractNum>
-  <w:abstractNum w:abstractNumId="6" w15:restartNumberingAfterBreak="0">
+  <w:abstractNum w:abstractNumId="14" w15:restartNumberingAfterBreak="0">
+    <w:nsid w:val="14930BF2"/>
+    <w:multiLevelType w:val="hybridMultilevel"/>
+    <w:tmpl w:val="DFE29BFC"/>
+    <w:lvl w:ilvl="0" w:tplc="04090001">
+      <w:start w:val="1"/>
+      <w:numFmt w:val="bullet"/>
+      <w:lvlText w:val=""/>
+      <w:lvlJc w:val="left"/>
+      <w:pPr>
+        <w:ind w:left="1080" w:hanging="360"/>
+      </w:pPr>
+      <w:rPr>
+        <w:rFonts w:ascii="Symbol" w:hAnsi="Symbol" w:hint="default"/>
+      </w:rPr>
+    </w:lvl>
+    <w:lvl w:ilvl="1" w:tplc="04090003" w:tentative="1">
+      <w:start w:val="1"/>
+      <w:numFmt w:val="bullet"/>
+      <w:lvlText w:val="o"/>
+      <w:lvlJc w:val="left"/>
+      <w:pPr>
+        <w:ind w:left="1800" w:hanging="360"/>
+      </w:pPr>
+      <w:rPr>
+        <w:rFonts w:ascii="Courier New" w:hAnsi="Courier New" w:cs="Courier New" w:hint="default"/>
+      </w:rPr>
+    </w:lvl>
+    <w:lvl w:ilvl="2" w:tplc="04090005" w:tentative="1">
+      <w:start w:val="1"/>
+      <w:numFmt w:val="bullet"/>
+      <w:lvlText w:val=""/>
+      <w:lvlJc w:val="left"/>
+      <w:pPr>
+        <w:ind w:left="2520" w:hanging="360"/>
+      </w:pPr>
+      <w:rPr>
+        <w:rFonts w:ascii="Wingdings" w:hAnsi="Wingdings" w:hint="default"/>
+      </w:rPr>
+    </w:lvl>
+    <w:lvl w:ilvl="3" w:tplc="04090001" w:tentative="1">
+      <w:start w:val="1"/>
+      <w:numFmt w:val="bullet"/>
+      <w:lvlText w:val=""/>
+      <w:lvlJc w:val="left"/>
+      <w:pPr>
+        <w:ind w:left="3240" w:hanging="360"/>
+      </w:pPr>
+      <w:rPr>
+        <w:rFonts w:ascii="Symbol" w:hAnsi="Symbol" w:hint="default"/>
+      </w:rPr>
+    </w:lvl>
+    <w:lvl w:ilvl="4" w:tplc="04090003" w:tentative="1">
+      <w:start w:val="1"/>
+      <w:numFmt w:val="bullet"/>
+      <w:lvlText w:val="o"/>
+      <w:lvlJc w:val="left"/>
+      <w:pPr>
+        <w:ind w:left="3960" w:hanging="360"/>
+      </w:pPr>
+      <w:rPr>
+        <w:rFonts w:ascii="Courier New" w:hAnsi="Courier New" w:cs="Courier New" w:hint="default"/>
+      </w:rPr>
+    </w:lvl>
+    <w:lvl w:ilvl="5" w:tplc="04090005" w:tentative="1">
+      <w:start w:val="1"/>
+      <w:numFmt w:val="bullet"/>
+      <w:lvlText w:val=""/>
+      <w:lvlJc w:val="left"/>
+      <w:pPr>
+        <w:ind w:left="4680" w:hanging="360"/>
+      </w:pPr>
+      <w:rPr>
+        <w:rFonts w:ascii="Wingdings" w:hAnsi="Wingdings" w:hint="default"/>
+      </w:rPr>
+    </w:lvl>
+    <w:lvl w:ilvl="6" w:tplc="04090001" w:tentative="1">
+      <w:start w:val="1"/>
+      <w:numFmt w:val="bullet"/>
+      <w:lvlText w:val=""/>
+      <w:lvlJc w:val="left"/>
+      <w:pPr>
+        <w:ind w:left="5400" w:hanging="360"/>
+      </w:pPr>
+      <w:rPr>
+        <w:rFonts w:ascii="Symbol" w:hAnsi="Symbol" w:hint="default"/>
+      </w:rPr>
+    </w:lvl>
+    <w:lvl w:ilvl="7" w:tplc="04090003" w:tentative="1">
+      <w:start w:val="1"/>
+      <w:numFmt w:val="bullet"/>
+      <w:lvlText w:val="o"/>
+      <w:lvlJc w:val="left"/>
+      <w:pPr>
+        <w:ind w:left="6120" w:hanging="360"/>
+      </w:pPr>
+      <w:rPr>
+        <w:rFonts w:ascii="Courier New" w:hAnsi="Courier New" w:cs="Courier New" w:hint="default"/>
+      </w:rPr>
+    </w:lvl>
+    <w:lvl w:ilvl="8" w:tplc="04090005" w:tentative="1">
+      <w:start w:val="1"/>
+      <w:numFmt w:val="bullet"/>
+      <w:lvlText w:val=""/>
+      <w:lvlJc w:val="left"/>
+      <w:pPr>
+        <w:ind w:left="6840" w:hanging="360"/>
+      </w:pPr>
+      <w:rPr>
+        <w:rFonts w:ascii="Wingdings" w:hAnsi="Wingdings" w:hint="default"/>
+      </w:rPr>
+    </w:lvl>
+  </w:abstractNum>
+  <w:abstractNum w:abstractNumId="15" w15:restartNumberingAfterBreak="0">
     <w:nsid w:val="23000103"/>
     <w:multiLevelType w:val="hybridMultilevel"/>
     <w:tmpl w:val="FB383240"/>
@@ -1429,7 +2851,7 @@
       </w:rPr>
     </w:lvl>
   </w:abstractNum>
-  <w:abstractNum w:abstractNumId="7" w15:restartNumberingAfterBreak="0">
+  <w:abstractNum w:abstractNumId="16" w15:restartNumberingAfterBreak="0">
     <w:nsid w:val="25CB03CC"/>
     <w:multiLevelType w:val="hybridMultilevel"/>
     <w:tmpl w:val="D6F64B26"/>
@@ -1515,7 +2937,7 @@
       </w:pPr>
     </w:lvl>
   </w:abstractNum>
-  <w:abstractNum w:abstractNumId="8" w15:restartNumberingAfterBreak="0">
+  <w:abstractNum w:abstractNumId="17" w15:restartNumberingAfterBreak="0">
     <w:nsid w:val="30CB136D"/>
     <w:multiLevelType w:val="hybridMultilevel"/>
     <w:tmpl w:val="F78C4F24"/>
@@ -1525,6 +2947,119 @@
       <w:lvlText w:val=""/>
       <w:lvlJc w:val="left"/>
       <w:pPr>
+        <w:ind w:left="1080" w:hanging="360"/>
+      </w:pPr>
+      <w:rPr>
+        <w:rFonts w:ascii="Symbol" w:hAnsi="Symbol" w:hint="default"/>
+      </w:rPr>
+    </w:lvl>
+    <w:lvl w:ilvl="1" w:tplc="04090003" w:tentative="1">
+      <w:start w:val="1"/>
+      <w:numFmt w:val="bullet"/>
+      <w:lvlText w:val="o"/>
+      <w:lvlJc w:val="left"/>
+      <w:pPr>
+        <w:ind w:left="1800" w:hanging="360"/>
+      </w:pPr>
+      <w:rPr>
+        <w:rFonts w:ascii="Courier New" w:hAnsi="Courier New" w:cs="Courier New" w:hint="default"/>
+      </w:rPr>
+    </w:lvl>
+    <w:lvl w:ilvl="2" w:tplc="04090005" w:tentative="1">
+      <w:start w:val="1"/>
+      <w:numFmt w:val="bullet"/>
+      <w:lvlText w:val=""/>
+      <w:lvlJc w:val="left"/>
+      <w:pPr>
+        <w:ind w:left="2520" w:hanging="360"/>
+      </w:pPr>
+      <w:rPr>
+        <w:rFonts w:ascii="Wingdings" w:hAnsi="Wingdings" w:hint="default"/>
+      </w:rPr>
+    </w:lvl>
+    <w:lvl w:ilvl="3" w:tplc="04090001" w:tentative="1">
+      <w:start w:val="1"/>
+      <w:numFmt w:val="bullet"/>
+      <w:lvlText w:val=""/>
+      <w:lvlJc w:val="left"/>
+      <w:pPr>
+        <w:ind w:left="3240" w:hanging="360"/>
+      </w:pPr>
+      <w:rPr>
+        <w:rFonts w:ascii="Symbol" w:hAnsi="Symbol" w:hint="default"/>
+      </w:rPr>
+    </w:lvl>
+    <w:lvl w:ilvl="4" w:tplc="04090003" w:tentative="1">
+      <w:start w:val="1"/>
+      <w:numFmt w:val="bullet"/>
+      <w:lvlText w:val="o"/>
+      <w:lvlJc w:val="left"/>
+      <w:pPr>
+        <w:ind w:left="3960" w:hanging="360"/>
+      </w:pPr>
+      <w:rPr>
+        <w:rFonts w:ascii="Courier New" w:hAnsi="Courier New" w:cs="Courier New" w:hint="default"/>
+      </w:rPr>
+    </w:lvl>
+    <w:lvl w:ilvl="5" w:tplc="04090005" w:tentative="1">
+      <w:start w:val="1"/>
+      <w:numFmt w:val="bullet"/>
+      <w:lvlText w:val=""/>
+      <w:lvlJc w:val="left"/>
+      <w:pPr>
+        <w:ind w:left="4680" w:hanging="360"/>
+      </w:pPr>
+      <w:rPr>
+        <w:rFonts w:ascii="Wingdings" w:hAnsi="Wingdings" w:hint="default"/>
+      </w:rPr>
+    </w:lvl>
+    <w:lvl w:ilvl="6" w:tplc="04090001" w:tentative="1">
+      <w:start w:val="1"/>
+      <w:numFmt w:val="bullet"/>
+      <w:lvlText w:val=""/>
+      <w:lvlJc w:val="left"/>
+      <w:pPr>
+        <w:ind w:left="5400" w:hanging="360"/>
+      </w:pPr>
+      <w:rPr>
+        <w:rFonts w:ascii="Symbol" w:hAnsi="Symbol" w:hint="default"/>
+      </w:rPr>
+    </w:lvl>
+    <w:lvl w:ilvl="7" w:tplc="04090003" w:tentative="1">
+      <w:start w:val="1"/>
+      <w:numFmt w:val="bullet"/>
+      <w:lvlText w:val="o"/>
+      <w:lvlJc w:val="left"/>
+      <w:pPr>
+        <w:ind w:left="6120" w:hanging="360"/>
+      </w:pPr>
+      <w:rPr>
+        <w:rFonts w:ascii="Courier New" w:hAnsi="Courier New" w:cs="Courier New" w:hint="default"/>
+      </w:rPr>
+    </w:lvl>
+    <w:lvl w:ilvl="8" w:tplc="04090005" w:tentative="1">
+      <w:start w:val="1"/>
+      <w:numFmt w:val="bullet"/>
+      <w:lvlText w:val=""/>
+      <w:lvlJc w:val="left"/>
+      <w:pPr>
+        <w:ind w:left="6840" w:hanging="360"/>
+      </w:pPr>
+      <w:rPr>
+        <w:rFonts w:ascii="Wingdings" w:hAnsi="Wingdings" w:hint="default"/>
+      </w:rPr>
+    </w:lvl>
+  </w:abstractNum>
+  <w:abstractNum w:abstractNumId="18" w15:restartNumberingAfterBreak="0">
+    <w:nsid w:val="31373707"/>
+    <w:multiLevelType w:val="hybridMultilevel"/>
+    <w:tmpl w:val="78B06964"/>
+    <w:lvl w:ilvl="0" w:tplc="04090001">
+      <w:start w:val="1"/>
+      <w:numFmt w:val="bullet"/>
+      <w:lvlText w:val=""/>
+      <w:lvlJc w:val="left"/>
+      <w:pPr>
         <w:ind w:left="720" w:hanging="360"/>
       </w:pPr>
       <w:rPr>
@@ -1628,7 +3163,96 @@
       </w:rPr>
     </w:lvl>
   </w:abstractNum>
-  <w:abstractNum w:abstractNumId="9" w15:restartNumberingAfterBreak="0">
+  <w:abstractNum w:abstractNumId="19" w15:restartNumberingAfterBreak="0">
+    <w:nsid w:val="4E1F3641"/>
+    <w:multiLevelType w:val="hybridMultilevel"/>
+    <w:tmpl w:val="3BD82572"/>
+    <w:lvl w:ilvl="0" w:tplc="0409000F">
+      <w:start w:val="1"/>
+      <w:numFmt w:val="decimal"/>
+      <w:lvlText w:val="%1."/>
+      <w:lvlJc w:val="left"/>
+      <w:pPr>
+        <w:ind w:left="720" w:hanging="360"/>
+      </w:pPr>
+      <w:rPr>
+        <w:rFonts w:hint="default"/>
+      </w:rPr>
+    </w:lvl>
+    <w:lvl w:ilvl="1" w:tplc="04090019" w:tentative="1">
+      <w:start w:val="1"/>
+      <w:numFmt w:val="lowerLetter"/>
+      <w:lvlText w:val="%2."/>
+      <w:lvlJc w:val="left"/>
+      <w:pPr>
+        <w:ind w:left="1440" w:hanging="360"/>
+      </w:pPr>
+    </w:lvl>
+    <w:lvl w:ilvl="2" w:tplc="0409001B" w:tentative="1">
+      <w:start w:val="1"/>
+      <w:numFmt w:val="lowerRoman"/>
+      <w:lvlText w:val="%3."/>
+      <w:lvlJc w:val="right"/>
+      <w:pPr>
+        <w:ind w:left="2160" w:hanging="180"/>
+      </w:pPr>
+    </w:lvl>
+    <w:lvl w:ilvl="3" w:tplc="0409000F" w:tentative="1">
+      <w:start w:val="1"/>
+      <w:numFmt w:val="decimal"/>
+      <w:lvlText w:val="%4."/>
+      <w:lvlJc w:val="left"/>
+      <w:pPr>
+        <w:ind w:left="2880" w:hanging="360"/>
+      </w:pPr>
+    </w:lvl>
+    <w:lvl w:ilvl="4" w:tplc="04090019" w:tentative="1">
+      <w:start w:val="1"/>
+      <w:numFmt w:val="lowerLetter"/>
+      <w:lvlText w:val="%5."/>
+      <w:lvlJc w:val="left"/>
+      <w:pPr>
+        <w:ind w:left="3600" w:hanging="360"/>
+      </w:pPr>
+    </w:lvl>
+    <w:lvl w:ilvl="5" w:tplc="0409001B" w:tentative="1">
+      <w:start w:val="1"/>
+      <w:numFmt w:val="lowerRoman"/>
+      <w:lvlText w:val="%6."/>
+      <w:lvlJc w:val="right"/>
+      <w:pPr>
+        <w:ind w:left="4320" w:hanging="180"/>
+      </w:pPr>
+    </w:lvl>
+    <w:lvl w:ilvl="6" w:tplc="0409000F" w:tentative="1">
+      <w:start w:val="1"/>
+      <w:numFmt w:val="decimal"/>
+      <w:lvlText w:val="%7."/>
+      <w:lvlJc w:val="left"/>
+      <w:pPr>
+        <w:ind w:left="5040" w:hanging="360"/>
+      </w:pPr>
+    </w:lvl>
+    <w:lvl w:ilvl="7" w:tplc="04090019" w:tentative="1">
+      <w:start w:val="1"/>
+      <w:numFmt w:val="lowerLetter"/>
+      <w:lvlText w:val="%8."/>
+      <w:lvlJc w:val="left"/>
+      <w:pPr>
+        <w:ind w:left="5760" w:hanging="360"/>
+      </w:pPr>
+    </w:lvl>
+    <w:lvl w:ilvl="8" w:tplc="0409001B" w:tentative="1">
+      <w:start w:val="1"/>
+      <w:numFmt w:val="lowerRoman"/>
+      <w:lvlText w:val="%9."/>
+      <w:lvlJc w:val="right"/>
+      <w:pPr>
+        <w:ind w:left="6480" w:hanging="180"/>
+      </w:pPr>
+    </w:lvl>
+  </w:abstractNum>
+  <w:abstractNum w:abstractNumId="20" w15:restartNumberingAfterBreak="0">
     <w:nsid w:val="58172AAE"/>
     <w:multiLevelType w:val="hybridMultilevel"/>
     <w:tmpl w:val="38C69492"/>
@@ -1741,7 +3365,7 @@
       </w:rPr>
     </w:lvl>
   </w:abstractNum>
-  <w:abstractNum w:abstractNumId="10" w15:restartNumberingAfterBreak="0">
+  <w:abstractNum w:abstractNumId="21" w15:restartNumberingAfterBreak="0">
     <w:nsid w:val="5AED0E67"/>
     <w:multiLevelType w:val="hybridMultilevel"/>
     <w:tmpl w:val="8A0A3874"/>
@@ -1854,7 +3478,7 @@
       </w:rPr>
     </w:lvl>
   </w:abstractNum>
-  <w:abstractNum w:abstractNumId="11" w15:restartNumberingAfterBreak="0">
+  <w:abstractNum w:abstractNumId="22" w15:restartNumberingAfterBreak="0">
     <w:nsid w:val="658C68B6"/>
     <w:multiLevelType w:val="hybridMultilevel"/>
     <w:tmpl w:val="CFB88290"/>
@@ -1967,7 +3591,120 @@
       </w:rPr>
     </w:lvl>
   </w:abstractNum>
-  <w:abstractNum w:abstractNumId="12" w15:restartNumberingAfterBreak="0">
+  <w:abstractNum w:abstractNumId="23" w15:restartNumberingAfterBreak="0">
+    <w:nsid w:val="6AE9374B"/>
+    <w:multiLevelType w:val="hybridMultilevel"/>
+    <w:tmpl w:val="F39EB0F6"/>
+    <w:lvl w:ilvl="0" w:tplc="04090001">
+      <w:start w:val="1"/>
+      <w:numFmt w:val="bullet"/>
+      <w:lvlText w:val=""/>
+      <w:lvlJc w:val="left"/>
+      <w:pPr>
+        <w:ind w:left="720" w:hanging="360"/>
+      </w:pPr>
+      <w:rPr>
+        <w:rFonts w:ascii="Symbol" w:hAnsi="Symbol" w:hint="default"/>
+      </w:rPr>
+    </w:lvl>
+    <w:lvl w:ilvl="1" w:tplc="04090003" w:tentative="1">
+      <w:start w:val="1"/>
+      <w:numFmt w:val="bullet"/>
+      <w:lvlText w:val="o"/>
+      <w:lvlJc w:val="left"/>
+      <w:pPr>
+        <w:ind w:left="1440" w:hanging="360"/>
+      </w:pPr>
+      <w:rPr>
+        <w:rFonts w:ascii="Courier New" w:hAnsi="Courier New" w:cs="Courier New" w:hint="default"/>
+      </w:rPr>
+    </w:lvl>
+    <w:lvl w:ilvl="2" w:tplc="04090005" w:tentative="1">
+      <w:start w:val="1"/>
+      <w:numFmt w:val="bullet"/>
+      <w:lvlText w:val=""/>
+      <w:lvlJc w:val="left"/>
+      <w:pPr>
+        <w:ind w:left="2160" w:hanging="360"/>
+      </w:pPr>
+      <w:rPr>
+        <w:rFonts w:ascii="Wingdings" w:hAnsi="Wingdings" w:hint="default"/>
+      </w:rPr>
+    </w:lvl>
+    <w:lvl w:ilvl="3" w:tplc="04090001" w:tentative="1">
+      <w:start w:val="1"/>
+      <w:numFmt w:val="bullet"/>
+      <w:lvlText w:val=""/>
+      <w:lvlJc w:val="left"/>
+      <w:pPr>
+        <w:ind w:left="2880" w:hanging="360"/>
+      </w:pPr>
+      <w:rPr>
+        <w:rFonts w:ascii="Symbol" w:hAnsi="Symbol" w:hint="default"/>
+      </w:rPr>
+    </w:lvl>
+    <w:lvl w:ilvl="4" w:tplc="04090003" w:tentative="1">
+      <w:start w:val="1"/>
+      <w:numFmt w:val="bullet"/>
+      <w:lvlText w:val="o"/>
+      <w:lvlJc w:val="left"/>
+      <w:pPr>
+        <w:ind w:left="3600" w:hanging="360"/>
+      </w:pPr>
+      <w:rPr>
+        <w:rFonts w:ascii="Courier New" w:hAnsi="Courier New" w:cs="Courier New" w:hint="default"/>
+      </w:rPr>
+    </w:lvl>
+    <w:lvl w:ilvl="5" w:tplc="04090005" w:tentative="1">
+      <w:start w:val="1"/>
+      <w:numFmt w:val="bullet"/>
+      <w:lvlText w:val=""/>
+      <w:lvlJc w:val="left"/>
+      <w:pPr>
+        <w:ind w:left="4320" w:hanging="360"/>
+      </w:pPr>
+      <w:rPr>
+        <w:rFonts w:ascii="Wingdings" w:hAnsi="Wingdings" w:hint="default"/>
+      </w:rPr>
+    </w:lvl>
+    <w:lvl w:ilvl="6" w:tplc="04090001" w:tentative="1">
+      <w:start w:val="1"/>
+      <w:numFmt w:val="bullet"/>
+      <w:lvlText w:val=""/>
+      <w:lvlJc w:val="left"/>
+      <w:pPr>
+        <w:ind w:left="5040" w:hanging="360"/>
+      </w:pPr>
+      <w:rPr>
+        <w:rFonts w:ascii="Symbol" w:hAnsi="Symbol" w:hint="default"/>
+      </w:rPr>
+    </w:lvl>
+    <w:lvl w:ilvl="7" w:tplc="04090003" w:tentative="1">
+      <w:start w:val="1"/>
+      <w:numFmt w:val="bullet"/>
+      <w:lvlText w:val="o"/>
+      <w:lvlJc w:val="left"/>
+      <w:pPr>
+        <w:ind w:left="5760" w:hanging="360"/>
+      </w:pPr>
+      <w:rPr>
+        <w:rFonts w:ascii="Courier New" w:hAnsi="Courier New" w:cs="Courier New" w:hint="default"/>
+      </w:rPr>
+    </w:lvl>
+    <w:lvl w:ilvl="8" w:tplc="04090005" w:tentative="1">
+      <w:start w:val="1"/>
+      <w:numFmt w:val="bullet"/>
+      <w:lvlText w:val=""/>
+      <w:lvlJc w:val="left"/>
+      <w:pPr>
+        <w:ind w:left="6480" w:hanging="360"/>
+      </w:pPr>
+      <w:rPr>
+        <w:rFonts w:ascii="Wingdings" w:hAnsi="Wingdings" w:hint="default"/>
+      </w:rPr>
+    </w:lvl>
+  </w:abstractNum>
+  <w:abstractNum w:abstractNumId="24" w15:restartNumberingAfterBreak="0">
     <w:nsid w:val="7A783017"/>
     <w:multiLevelType w:val="hybridMultilevel"/>
     <w:tmpl w:val="217AA130"/>
@@ -2072,28 +3809,64 @@
     <w:abstractNumId w:val="4"/>
   </w:num>
   <w:num w:numId="6" w16cid:durableId="8219552">
+    <w:abstractNumId w:val="16"/>
+  </w:num>
+  <w:num w:numId="7" w16cid:durableId="2062054307">
+    <w:abstractNumId w:val="13"/>
+  </w:num>
+  <w:num w:numId="8" w16cid:durableId="740177129">
+    <w:abstractNumId w:val="24"/>
+  </w:num>
+  <w:num w:numId="9" w16cid:durableId="634877215">
+    <w:abstractNumId w:val="22"/>
+  </w:num>
+  <w:num w:numId="10" w16cid:durableId="299925104">
+    <w:abstractNumId w:val="20"/>
+  </w:num>
+  <w:num w:numId="11" w16cid:durableId="1298683663">
+    <w:abstractNumId w:val="17"/>
+  </w:num>
+  <w:num w:numId="12" w16cid:durableId="1843927613">
+    <w:abstractNumId w:val="21"/>
+  </w:num>
+  <w:num w:numId="13" w16cid:durableId="1550065512">
+    <w:abstractNumId w:val="15"/>
+  </w:num>
+  <w:num w:numId="14" w16cid:durableId="1327904678">
+    <w:abstractNumId w:val="19"/>
+  </w:num>
+  <w:num w:numId="15" w16cid:durableId="252587908">
+    <w:abstractNumId w:val="14"/>
+  </w:num>
+  <w:num w:numId="16" w16cid:durableId="2109620037">
+    <w:abstractNumId w:val="5"/>
+  </w:num>
+  <w:num w:numId="17" w16cid:durableId="1863547618">
+    <w:abstractNumId w:val="6"/>
+  </w:num>
+  <w:num w:numId="18" w16cid:durableId="102848003">
     <w:abstractNumId w:val="7"/>
   </w:num>
-  <w:num w:numId="7" w16cid:durableId="2062054307">
-    <w:abstractNumId w:val="5"/>
+  <w:num w:numId="19" w16cid:durableId="2032144879">
+    <w:abstractNumId w:val="18"/>
   </w:num>
-  <w:num w:numId="8" w16cid:durableId="740177129">
+  <w:num w:numId="20" w16cid:durableId="2128312559">
+    <w:abstractNumId w:val="8"/>
+  </w:num>
+  <w:num w:numId="21" w16cid:durableId="693505248">
+    <w:abstractNumId w:val="9"/>
+  </w:num>
+  <w:num w:numId="22" w16cid:durableId="268315115">
+    <w:abstractNumId w:val="10"/>
+  </w:num>
+  <w:num w:numId="23" w16cid:durableId="1388803529">
+    <w:abstractNumId w:val="11"/>
+  </w:num>
+  <w:num w:numId="24" w16cid:durableId="1816870654">
     <w:abstractNumId w:val="12"/>
   </w:num>
-  <w:num w:numId="9" w16cid:durableId="634877215">
-    <w:abstractNumId w:val="11"/>
-  </w:num>
-  <w:num w:numId="10" w16cid:durableId="299925104">
-    <w:abstractNumId w:val="9"/>
-  </w:num>
-  <w:num w:numId="11" w16cid:durableId="1298683663">
-    <w:abstractNumId w:val="8"/>
-  </w:num>
-  <w:num w:numId="12" w16cid:durableId="1843927613">
-    <w:abstractNumId w:val="10"/>
-  </w:num>
-  <w:num w:numId="13" w16cid:durableId="1550065512">
-    <w:abstractNumId w:val="6"/>
+  <w:num w:numId="25" w16cid:durableId="465709874">
+    <w:abstractNumId w:val="23"/>
   </w:num>
 </w:numbering>
 </file>
@@ -2107,7 +3880,7 @@
         <w:kern w:val="2"/>
         <w:sz w:val="24"/>
         <w:szCs w:val="24"/>
-        <w:lang w:val="en-VN" w:eastAsia="ja-JP" w:bidi="ar-SA"/>
+        <w:lang w:eastAsia="ja-JP" w:bidi="ar-SA"/>
         <w14:ligatures w14:val="standardContextual"/>
       </w:rPr>
     </w:rPrDefault>

</xml_diff>